<commit_message>
Ready seach form and JSON file
</commit_message>
<xml_diff>
--- a/DocumentationIvanov.docx
+++ b/DocumentationIvanov.docx
@@ -171,68 +171,77 @@
         </w:rPr>
         <w:t>«</w:t>
       </w:r>
-      <w:proofErr w:type="spellStart"/>
       <w:r>
         <w:rPr>
           <w:sz w:val="28"/>
           <w:szCs w:val="28"/>
           <w:lang w:val="en-US"/>
         </w:rPr>
-        <w:t>Hajusrakenduste</w:t>
-      </w:r>
-      <w:proofErr w:type="spellEnd"/>
+        <w:t>Hajusrakenduste projekt - Rühm 6</w:t>
+      </w:r>
       <w:r>
         <w:rPr>
           <w:sz w:val="28"/>
           <w:szCs w:val="28"/>
           <w:lang w:val="en-US"/>
         </w:rPr>
-        <w:t xml:space="preserve"> </w:t>
-      </w:r>
-      <w:proofErr w:type="spellStart"/>
-      <w:r>
+        <w:t>»</w:t>
+      </w:r>
+    </w:p>
+    <w:p>
+      <w:pPr>
+        <w:spacing w:before="0" w:after="0"/>
+        <w:jc w:val="right"/>
         <w:rPr>
           <w:sz w:val="28"/>
           <w:szCs w:val="28"/>
           <w:lang w:val="en-US"/>
         </w:rPr>
-        <w:t>projekt</w:t>
-      </w:r>
-      <w:proofErr w:type="spellEnd"/>
-      <w:r>
+      </w:pPr>
+    </w:p>
+    <w:p>
+      <w:pPr>
+        <w:spacing w:before="0" w:after="0"/>
+        <w:jc w:val="right"/>
         <w:rPr>
           <w:sz w:val="28"/>
           <w:szCs w:val="28"/>
           <w:lang w:val="en-US"/>
         </w:rPr>
-        <w:t xml:space="preserve"> - </w:t>
-      </w:r>
-      <w:proofErr w:type="spellStart"/>
-      <w:r>
+      </w:pPr>
+    </w:p>
+    <w:p>
+      <w:pPr>
+        <w:spacing w:before="0" w:after="0"/>
+        <w:jc w:val="right"/>
         <w:rPr>
           <w:sz w:val="28"/>
           <w:szCs w:val="28"/>
           <w:lang w:val="en-US"/>
         </w:rPr>
-        <w:t>Rühm</w:t>
-      </w:r>
-      <w:proofErr w:type="spellEnd"/>
-      <w:r>
+      </w:pPr>
+    </w:p>
+    <w:p>
+      <w:pPr>
+        <w:spacing w:before="0" w:after="0"/>
+        <w:jc w:val="right"/>
         <w:rPr>
           <w:sz w:val="28"/>
           <w:szCs w:val="28"/>
           <w:lang w:val="en-US"/>
         </w:rPr>
-        <w:t xml:space="preserve"> 6</w:t>
-      </w:r>
-      <w:r>
+      </w:pPr>
+    </w:p>
+    <w:p>
+      <w:pPr>
+        <w:spacing w:before="0" w:after="0"/>
+        <w:jc w:val="right"/>
         <w:rPr>
           <w:sz w:val="28"/>
           <w:szCs w:val="28"/>
           <w:lang w:val="en-US"/>
         </w:rPr>
-        <w:t>»</w:t>
-      </w:r>
+      </w:pPr>
     </w:p>
     <w:p>
       <w:pPr>
@@ -310,83 +319,19 @@
           <w:lang w:val="en-US"/>
         </w:rPr>
       </w:pPr>
-    </w:p>
-    <w:p>
-      <w:pPr>
-        <w:spacing w:before="0" w:after="0"/>
-        <w:jc w:val="right"/>
+      <w:r>
         <w:rPr>
           <w:sz w:val="28"/>
           <w:szCs w:val="28"/>
           <w:lang w:val="en-US"/>
         </w:rPr>
-      </w:pPr>
-    </w:p>
-    <w:p>
-      <w:pPr>
-        <w:spacing w:before="0" w:after="0"/>
-        <w:jc w:val="right"/>
+        <w:t>Koostaja:</w:t>
+      </w:r>
+      <w:r>
         <w:rPr>
           <w:sz w:val="28"/>
           <w:szCs w:val="28"/>
           <w:lang w:val="en-US"/>
-        </w:rPr>
-      </w:pPr>
-    </w:p>
-    <w:p>
-      <w:pPr>
-        <w:spacing w:before="0" w:after="0"/>
-        <w:jc w:val="right"/>
-        <w:rPr>
-          <w:sz w:val="28"/>
-          <w:szCs w:val="28"/>
-          <w:lang w:val="en-US"/>
-        </w:rPr>
-      </w:pPr>
-    </w:p>
-    <w:p>
-      <w:pPr>
-        <w:spacing w:before="0" w:after="0"/>
-        <w:jc w:val="right"/>
-        <w:rPr>
-          <w:sz w:val="28"/>
-          <w:szCs w:val="28"/>
-          <w:lang w:val="en-US"/>
-        </w:rPr>
-      </w:pPr>
-    </w:p>
-    <w:p>
-      <w:pPr>
-        <w:spacing w:before="0" w:after="0"/>
-        <w:jc w:val="right"/>
-        <w:rPr>
-          <w:sz w:val="28"/>
-          <w:szCs w:val="28"/>
-          <w:lang w:val="en-US"/>
-        </w:rPr>
-      </w:pPr>
-      <w:proofErr w:type="spellStart"/>
-      <w:r>
-        <w:rPr>
-          <w:sz w:val="28"/>
-          <w:szCs w:val="28"/>
-          <w:lang w:val="en-US"/>
-        </w:rPr>
-        <w:t>Koostaja</w:t>
-      </w:r>
-      <w:proofErr w:type="spellEnd"/>
-      <w:r>
-        <w:rPr>
-          <w:sz w:val="28"/>
-          <w:szCs w:val="28"/>
-          <w:lang w:val="en-US"/>
-        </w:rPr>
-        <w:t>:</w:t>
-      </w:r>
-      <w:r>
-        <w:rPr>
-          <w:sz w:val="28"/>
-          <w:szCs w:val="28"/>
         </w:rPr>
         <w:t xml:space="preserve"> </w:t>
       </w:r>
@@ -466,6 +411,10 @@
     <w:sdt>
       <w:sdtPr>
         <w:rPr>
+          <w:rFonts w:ascii="Times New Roman" w:eastAsia="Times New Roman" w:hAnsi="Times New Roman" w:cs="Times New Roman"/>
+          <w:color w:val="auto"/>
+          <w:sz w:val="24"/>
+          <w:szCs w:val="24"/>
           <w:lang w:val="et-EE"/>
         </w:rPr>
         <w:id w:val="-1528018788"/>
@@ -476,12 +425,8 @@
       </w:sdtPr>
       <w:sdtEndPr>
         <w:rPr>
-          <w:rFonts w:ascii="Times New Roman" w:eastAsia="Times New Roman" w:hAnsi="Times New Roman" w:cs="Times New Roman"/>
           <w:b/>
           <w:bCs/>
-          <w:color w:val="auto"/>
-          <w:sz w:val="24"/>
-          <w:szCs w:val="24"/>
           <w:lang w:val="ru-RU"/>
         </w:rPr>
       </w:sdtEndPr>
@@ -493,8 +438,6 @@
           <w:r>
             <w:t>Содержание</w:t>
           </w:r>
-          <w:bookmarkStart w:id="0" w:name="_GoBack"/>
-          <w:bookmarkEnd w:id="0"/>
         </w:p>
         <w:p>
           <w:pPr>
@@ -1707,67 +1650,57 @@
       <w:pPr>
         <w:pStyle w:val="Pealkiri1"/>
       </w:pPr>
-      <w:bookmarkStart w:id="1" w:name="_Toc56607429"/>
+      <w:bookmarkStart w:id="0" w:name="_Toc56607429"/>
       <w:r>
         <w:lastRenderedPageBreak/>
         <w:t>Введение</w:t>
       </w:r>
+      <w:bookmarkEnd w:id="0"/>
+    </w:p>
+    <w:p>
+      <w:pPr>
+        <w:spacing w:before="0" w:after="160"/>
+      </w:pPr>
+      <w:r>
+        <w:t xml:space="preserve">Конечный проект по программированию и </w:t>
+      </w:r>
+      <w:r>
+        <w:t>Hajus Rakenduse</w:t>
+      </w:r>
+      <w:r>
+        <w:t>. Задани</w:t>
+      </w:r>
+      <w:r>
+        <w:t>е</w:t>
+      </w:r>
+      <w:r>
+        <w:t xml:space="preserve"> дел</w:t>
+      </w:r>
+      <w:r>
+        <w:t>и</w:t>
+      </w:r>
+      <w:r>
+        <w:t>тся на 2 части</w:t>
+      </w:r>
+      <w:r>
+        <w:t xml:space="preserve">, по предметам соответственно. </w:t>
+      </w:r>
+    </w:p>
+    <w:p>
+      <w:pPr>
+        <w:pStyle w:val="Pealkiri1"/>
+        <w:rPr>
+          <w:lang w:val="et-EE"/>
+        </w:rPr>
+      </w:pPr>
+      <w:bookmarkStart w:id="1" w:name="_Toc56607430"/>
+      <w:r>
+        <w:rPr>
+          <w:lang w:val="et-EE"/>
+        </w:rPr>
+        <w:t>XSLT</w:t>
+      </w:r>
       <w:bookmarkEnd w:id="1"/>
-    </w:p>
-    <w:p>
-      <w:pPr>
-        <w:spacing w:before="0" w:after="160"/>
-      </w:pPr>
-      <w:r>
-        <w:t xml:space="preserve">Конечный проект по программированию и </w:t>
-      </w:r>
-      <w:proofErr w:type="spellStart"/>
-      <w:r>
-        <w:t>Hajus</w:t>
-      </w:r>
-      <w:proofErr w:type="spellEnd"/>
-      <w:r>
-        <w:t xml:space="preserve"> </w:t>
-      </w:r>
-      <w:proofErr w:type="spellStart"/>
-      <w:r>
-        <w:t>Rakenduse</w:t>
-      </w:r>
-      <w:proofErr w:type="spellEnd"/>
-      <w:r>
-        <w:t>. Задани</w:t>
-      </w:r>
-      <w:r>
-        <w:t>е</w:t>
-      </w:r>
-      <w:r>
-        <w:t xml:space="preserve"> дел</w:t>
-      </w:r>
-      <w:r>
-        <w:t>и</w:t>
-      </w:r>
-      <w:r>
-        <w:t>тся на 2 части</w:t>
-      </w:r>
-      <w:r>
-        <w:t xml:space="preserve">, по предметам соответственно. </w:t>
-      </w:r>
-    </w:p>
-    <w:p>
-      <w:pPr>
-        <w:pStyle w:val="Pealkiri1"/>
-        <w:rPr>
-          <w:lang w:val="et-EE"/>
-        </w:rPr>
-      </w:pPr>
-      <w:bookmarkStart w:id="2" w:name="_Toc56607430"/>
-      <w:r>
-        <w:rPr>
-          <w:lang w:val="et-EE"/>
-        </w:rPr>
-        <w:t>XSLT</w:t>
-      </w:r>
-      <w:bookmarkEnd w:id="2"/>
     </w:p>
     <w:p>
       <w:pPr>
@@ -1777,7 +1710,7 @@
           <w:numId w:val="0"/>
         </w:numPr>
       </w:pPr>
-      <w:bookmarkStart w:id="3" w:name="_Toc56607431"/>
+      <w:bookmarkStart w:id="2" w:name="_Toc56607431"/>
       <w:r>
         <w:t>2.1</w:t>
       </w:r>
@@ -1790,7 +1723,7 @@
       <w:r>
         <w:t>Задача</w:t>
       </w:r>
-      <w:bookmarkEnd w:id="3"/>
+      <w:bookmarkEnd w:id="2"/>
     </w:p>
     <w:p>
       <w:r>
@@ -1852,8 +1785,8 @@
           <w:szCs w:val="16"/>
         </w:rPr>
       </w:pPr>
-      <w:bookmarkStart w:id="4" w:name="_heading=h.2jxsxqh" w:colFirst="0" w:colLast="0"/>
-      <w:bookmarkEnd w:id="4"/>
+      <w:bookmarkStart w:id="3" w:name="_heading=h.2jxsxqh" w:colFirst="0" w:colLast="0"/>
+      <w:bookmarkEnd w:id="3"/>
     </w:p>
     <w:p>
       <w:pPr>
@@ -1863,7 +1796,7 @@
           <w:numId w:val="5"/>
         </w:numPr>
       </w:pPr>
-      <w:bookmarkStart w:id="5" w:name="_Toc56607432"/>
+      <w:bookmarkStart w:id="4" w:name="_Toc56607432"/>
       <w:r>
         <w:rPr>
           <w:noProof/>
@@ -1921,9 +1854,9 @@
       <w:r>
         <w:t>Блок схема</w:t>
       </w:r>
-      <w:bookmarkStart w:id="6" w:name="_heading=h.cl4xqnla4513" w:colFirst="0" w:colLast="0"/>
+      <w:bookmarkStart w:id="5" w:name="_heading=h.cl4xqnla4513" w:colFirst="0" w:colLast="0"/>
+      <w:bookmarkEnd w:id="4"/>
       <w:bookmarkEnd w:id="5"/>
-      <w:bookmarkEnd w:id="6"/>
       <w:r>
         <w:br w:type="page"/>
       </w:r>
@@ -1936,7 +1869,7 @@
           <w:numId w:val="5"/>
         </w:numPr>
       </w:pPr>
-      <w:bookmarkStart w:id="7" w:name="_Toc56607433"/>
+      <w:bookmarkStart w:id="6" w:name="_Toc56607433"/>
       <w:r>
         <w:rPr>
           <w:noProof/>
@@ -1995,9 +1928,9 @@
       <w:r>
         <w:t>Код</w:t>
       </w:r>
-      <w:bookmarkStart w:id="8" w:name="_heading=h.fh6xtmzhbvtw" w:colFirst="0" w:colLast="0"/>
+      <w:bookmarkStart w:id="7" w:name="_heading=h.fh6xtmzhbvtw" w:colFirst="0" w:colLast="0"/>
+      <w:bookmarkEnd w:id="6"/>
       <w:bookmarkEnd w:id="7"/>
-      <w:bookmarkEnd w:id="8"/>
     </w:p>
     <w:p/>
     <w:p/>
@@ -2027,15 +1960,7 @@
     <w:p>
       <w:r>
         <w:lastRenderedPageBreak/>
-        <w:t xml:space="preserve">Условие для того, чтобы выводить </w:t>
-      </w:r>
-      <w:proofErr w:type="gramStart"/>
-      <w:r>
-        <w:t>заказы</w:t>
-      </w:r>
-      <w:proofErr w:type="gramEnd"/>
-      <w:r>
-        <w:t xml:space="preserve"> сделанные за последние 3 месяца.</w:t>
+        <w:t>Условие для того, чтобы выводить заказы сделанные за последние 3 месяца.</w:t>
       </w:r>
     </w:p>
     <w:p>
@@ -2326,7 +2251,7 @@
           <w:numId w:val="5"/>
         </w:numPr>
       </w:pPr>
-      <w:bookmarkStart w:id="9" w:name="_Toc56607434"/>
+      <w:bookmarkStart w:id="8" w:name="_Toc56607434"/>
       <w:r>
         <w:rPr>
           <w:noProof/>
@@ -2377,21 +2302,12 @@
                                 <w:szCs w:val="20"/>
                               </w:rPr>
                             </w:pPr>
-                            <w:proofErr w:type="spellStart"/>
                             <w:r>
                               <w:rPr>
                                 <w:sz w:val="20"/>
                                 <w:szCs w:val="20"/>
                               </w:rPr>
-                              <w:t>Joonis</w:t>
-                            </w:r>
-                            <w:proofErr w:type="spellEnd"/>
-                            <w:r>
-                              <w:rPr>
-                                <w:sz w:val="20"/>
-                                <w:szCs w:val="20"/>
-                              </w:rPr>
-                              <w:t xml:space="preserve">  </w:t>
+                              <w:t xml:space="preserve">Joonis  </w:t>
                             </w:r>
                             <w:r>
                               <w:rPr>
@@ -2436,23 +2352,13 @@
                               </w:rPr>
                               <w:t xml:space="preserve"> Все данные </w:t>
                             </w:r>
-                            <w:proofErr w:type="spellStart"/>
                             <w:r>
                               <w:rPr>
                                 <w:sz w:val="20"/>
                                 <w:szCs w:val="20"/>
                                 <w:lang w:val="et-EE"/>
                               </w:rPr>
-                              <w:t>xml</w:t>
-                            </w:r>
-                            <w:proofErr w:type="spellEnd"/>
-                            <w:r>
-                              <w:rPr>
-                                <w:sz w:val="20"/>
-                                <w:szCs w:val="20"/>
-                                <w:lang w:val="et-EE"/>
-                              </w:rPr>
-                              <w:t xml:space="preserve"> </w:t>
+                              <w:t xml:space="preserve">xml </w:t>
                             </w:r>
                             <w:r>
                               <w:rPr>
@@ -2493,21 +2399,12 @@
                           <w:szCs w:val="20"/>
                         </w:rPr>
                       </w:pPr>
-                      <w:proofErr w:type="spellStart"/>
                       <w:r>
                         <w:rPr>
                           <w:sz w:val="20"/>
                           <w:szCs w:val="20"/>
                         </w:rPr>
-                        <w:t>Joonis</w:t>
-                      </w:r>
-                      <w:proofErr w:type="spellEnd"/>
-                      <w:r>
-                        <w:rPr>
-                          <w:sz w:val="20"/>
-                          <w:szCs w:val="20"/>
-                        </w:rPr>
-                        <w:t xml:space="preserve">  </w:t>
+                        <w:t xml:space="preserve">Joonis  </w:t>
                       </w:r>
                       <w:r>
                         <w:rPr>
@@ -2552,23 +2449,13 @@
                         </w:rPr>
                         <w:t xml:space="preserve"> Все данные </w:t>
                       </w:r>
-                      <w:proofErr w:type="spellStart"/>
                       <w:r>
                         <w:rPr>
                           <w:sz w:val="20"/>
                           <w:szCs w:val="20"/>
                           <w:lang w:val="et-EE"/>
                         </w:rPr>
-                        <w:t>xml</w:t>
-                      </w:r>
-                      <w:proofErr w:type="spellEnd"/>
-                      <w:r>
-                        <w:rPr>
-                          <w:sz w:val="20"/>
-                          <w:szCs w:val="20"/>
-                          <w:lang w:val="et-EE"/>
-                        </w:rPr>
-                        <w:t xml:space="preserve"> </w:t>
+                        <w:t xml:space="preserve">xml </w:t>
                       </w:r>
                       <w:r>
                         <w:rPr>
@@ -2642,7 +2529,7 @@
       <w:r>
         <w:t>Результат</w:t>
       </w:r>
-      <w:bookmarkEnd w:id="9"/>
+      <w:bookmarkEnd w:id="8"/>
     </w:p>
     <w:p>
       <w:pPr>
@@ -2712,21 +2599,12 @@
                                 <w:szCs w:val="20"/>
                               </w:rPr>
                             </w:pPr>
-                            <w:proofErr w:type="spellStart"/>
                             <w:r>
                               <w:rPr>
                                 <w:sz w:val="20"/>
                                 <w:szCs w:val="20"/>
                               </w:rPr>
-                              <w:t>Joonis</w:t>
-                            </w:r>
-                            <w:proofErr w:type="spellEnd"/>
-                            <w:r>
-                              <w:rPr>
-                                <w:sz w:val="20"/>
-                                <w:szCs w:val="20"/>
-                              </w:rPr>
-                              <w:t xml:space="preserve">  </w:t>
+                              <w:t xml:space="preserve">Joonis  </w:t>
                             </w:r>
                             <w:r>
                               <w:rPr>
@@ -2800,21 +2678,12 @@
                           <w:szCs w:val="20"/>
                         </w:rPr>
                       </w:pPr>
-                      <w:proofErr w:type="spellStart"/>
                       <w:r>
                         <w:rPr>
                           <w:sz w:val="20"/>
                           <w:szCs w:val="20"/>
                         </w:rPr>
-                        <w:t>Joonis</w:t>
-                      </w:r>
-                      <w:proofErr w:type="spellEnd"/>
-                      <w:r>
-                        <w:rPr>
-                          <w:sz w:val="20"/>
-                          <w:szCs w:val="20"/>
-                        </w:rPr>
-                        <w:t xml:space="preserve">  </w:t>
+                        <w:t xml:space="preserve">Joonis  </w:t>
                       </w:r>
                       <w:r>
                         <w:rPr>
@@ -2983,21 +2852,12 @@
                                 <w:szCs w:val="20"/>
                               </w:rPr>
                             </w:pPr>
-                            <w:proofErr w:type="spellStart"/>
                             <w:r>
                               <w:rPr>
                                 <w:sz w:val="20"/>
                                 <w:szCs w:val="20"/>
                               </w:rPr>
-                              <w:t>Joonis</w:t>
-                            </w:r>
-                            <w:proofErr w:type="spellEnd"/>
-                            <w:r>
-                              <w:rPr>
-                                <w:sz w:val="20"/>
-                                <w:szCs w:val="20"/>
-                              </w:rPr>
-                              <w:t xml:space="preserve">  </w:t>
+                              <w:t xml:space="preserve">Joonis  </w:t>
                             </w:r>
                             <w:r>
                               <w:rPr>
@@ -3071,21 +2931,12 @@
                           <w:szCs w:val="20"/>
                         </w:rPr>
                       </w:pPr>
-                      <w:proofErr w:type="spellStart"/>
                       <w:r>
                         <w:rPr>
                           <w:sz w:val="20"/>
                           <w:szCs w:val="20"/>
                         </w:rPr>
-                        <w:t>Joonis</w:t>
-                      </w:r>
-                      <w:proofErr w:type="spellEnd"/>
-                      <w:r>
-                        <w:rPr>
-                          <w:sz w:val="20"/>
-                          <w:szCs w:val="20"/>
-                        </w:rPr>
-                        <w:t xml:space="preserve">  </w:t>
+                        <w:t xml:space="preserve">Joonis  </w:t>
                       </w:r>
                       <w:r>
                         <w:rPr>
@@ -3248,21 +3099,12 @@
                                 <w:szCs w:val="20"/>
                               </w:rPr>
                             </w:pPr>
-                            <w:proofErr w:type="spellStart"/>
                             <w:r>
                               <w:rPr>
                                 <w:sz w:val="20"/>
                                 <w:szCs w:val="20"/>
                               </w:rPr>
-                              <w:t>Joonis</w:t>
-                            </w:r>
-                            <w:proofErr w:type="spellEnd"/>
-                            <w:r>
-                              <w:rPr>
-                                <w:sz w:val="20"/>
-                                <w:szCs w:val="20"/>
-                              </w:rPr>
-                              <w:t xml:space="preserve">  </w:t>
+                              <w:t xml:space="preserve">Joonis  </w:t>
                             </w:r>
                             <w:r>
                               <w:rPr>
@@ -3336,21 +3178,12 @@
                           <w:szCs w:val="20"/>
                         </w:rPr>
                       </w:pPr>
-                      <w:proofErr w:type="spellStart"/>
                       <w:r>
                         <w:rPr>
                           <w:sz w:val="20"/>
                           <w:szCs w:val="20"/>
                         </w:rPr>
-                        <w:t>Joonis</w:t>
-                      </w:r>
-                      <w:proofErr w:type="spellEnd"/>
-                      <w:r>
-                        <w:rPr>
-                          <w:sz w:val="20"/>
-                          <w:szCs w:val="20"/>
-                        </w:rPr>
-                        <w:t xml:space="preserve">  </w:t>
+                        <w:t xml:space="preserve">Joonis  </w:t>
                       </w:r>
                       <w:r>
                         <w:rPr>
@@ -3475,7 +3308,7 @@
           <w:lang w:val="et-EE"/>
         </w:rPr>
       </w:pPr>
-      <w:bookmarkStart w:id="10" w:name="_Toc56607435"/>
+      <w:bookmarkStart w:id="9" w:name="_Toc56607435"/>
       <w:r>
         <w:rPr>
           <w:lang w:val="et-EE"/>
@@ -3483,7 +3316,7 @@
         <w:lastRenderedPageBreak/>
         <w:t>PHP</w:t>
       </w:r>
-      <w:bookmarkEnd w:id="10"/>
+      <w:bookmarkEnd w:id="9"/>
     </w:p>
     <w:p>
       <w:pPr>
@@ -3494,7 +3327,7 @@
         </w:numPr>
         <w:ind w:left="576" w:hanging="576"/>
       </w:pPr>
-      <w:bookmarkStart w:id="11" w:name="_Toc56607436"/>
+      <w:bookmarkStart w:id="10" w:name="_Toc56607436"/>
       <w:r>
         <w:rPr>
           <w:lang w:val="et-EE"/>
@@ -3504,7 +3337,7 @@
       <w:r>
         <w:t>Задача</w:t>
       </w:r>
-      <w:bookmarkEnd w:id="11"/>
+      <w:bookmarkEnd w:id="10"/>
     </w:p>
     <w:p>
       <w:r>
@@ -3578,7 +3411,7 @@
           <w:numId w:val="7"/>
         </w:numPr>
       </w:pPr>
-      <w:bookmarkStart w:id="12" w:name="_Toc56607437"/>
+      <w:bookmarkStart w:id="11" w:name="_Toc56607437"/>
       <w:r>
         <w:rPr>
           <w:noProof/>
@@ -3636,7 +3469,7 @@
       <w:r>
         <w:t xml:space="preserve">  Блок схема</w:t>
       </w:r>
-      <w:bookmarkEnd w:id="12"/>
+      <w:bookmarkEnd w:id="11"/>
     </w:p>
     <w:p/>
     <w:p/>
@@ -3663,7 +3496,7 @@
           <w:numId w:val="7"/>
         </w:numPr>
       </w:pPr>
-      <w:bookmarkStart w:id="13" w:name="_Toc56607438"/>
+      <w:bookmarkStart w:id="12" w:name="_Toc56607438"/>
       <w:r>
         <w:rPr>
           <w:noProof/>
@@ -3722,7 +3555,7 @@
       <w:r>
         <w:t xml:space="preserve">  Код</w:t>
       </w:r>
-      <w:bookmarkEnd w:id="13"/>
+      <w:bookmarkEnd w:id="12"/>
     </w:p>
     <w:p/>
     <w:p/>
@@ -3745,15 +3578,7 @@
     </w:p>
     <w:p>
       <w:r>
-        <w:t xml:space="preserve">Условие для того, чтобы выводить </w:t>
-      </w:r>
-      <w:proofErr w:type="gramStart"/>
-      <w:r>
-        <w:t>заказы</w:t>
-      </w:r>
-      <w:proofErr w:type="gramEnd"/>
-      <w:r>
-        <w:t xml:space="preserve"> сделанные за последние 3 месяца.</w:t>
+        <w:t>Условие для того, чтобы выводить заказы сделанные за последние 3 месяца.</w:t>
       </w:r>
     </w:p>
     <w:p>
@@ -3951,6 +3776,26 @@
         <w:jc w:val="right"/>
       </w:pPr>
     </w:p>
+    <w:p/>
+    <w:p>
+      <w:r>
+        <w:t>Форма и условие для поиска в таблице данных определённого имени заказчика и отображения его данных.</w:t>
+      </w:r>
+    </w:p>
+    <w:p>
+      <w:pPr>
+        <w:rPr>
+          <w:lang w:val="et-EE"/>
+        </w:rPr>
+      </w:pPr>
+      <w:bookmarkStart w:id="13" w:name="_GoBack"/>
+      <w:bookmarkEnd w:id="13"/>
+    </w:p>
+    <w:p>
+      <w:pPr>
+        <w:jc w:val="right"/>
+      </w:pPr>
+    </w:p>
     <w:p>
       <w:pPr>
         <w:pStyle w:val="Pealkiri2"/>
@@ -3973,17 +3818,90 @@
     </w:p>
     <w:p>
       <w:pPr>
+        <w:keepNext/>
+      </w:pPr>
+      <w:r>
+        <w:rPr>
+          <w:noProof/>
+        </w:rPr>
+        <w:drawing>
+          <wp:inline distT="0" distB="0" distL="0" distR="0" wp14:anchorId="19862DDF" wp14:editId="330035E0">
+            <wp:extent cx="5759450" cy="1384300"/>
+            <wp:effectExtent l="0" t="0" r="0" b="6350"/>
+            <wp:docPr id="20" name="Pilt 20"/>
+            <wp:cNvGraphicFramePr>
+              <a:graphicFrameLocks xmlns:a="http://schemas.openxmlformats.org/drawingml/2006/main" noChangeAspect="1"/>
+            </wp:cNvGraphicFramePr>
+            <a:graphic xmlns:a="http://schemas.openxmlformats.org/drawingml/2006/main">
+              <a:graphicData uri="http://schemas.openxmlformats.org/drawingml/2006/picture">
+                <pic:pic xmlns:pic="http://schemas.openxmlformats.org/drawingml/2006/picture">
+                  <pic:nvPicPr>
+                    <pic:cNvPr id="1" name=""/>
+                    <pic:cNvPicPr/>
+                  </pic:nvPicPr>
+                  <pic:blipFill>
+                    <a:blip r:embed="rId25"/>
+                    <a:stretch>
+                      <a:fillRect/>
+                    </a:stretch>
+                  </pic:blipFill>
+                  <pic:spPr>
+                    <a:xfrm>
+                      <a:off x="0" y="0"/>
+                      <a:ext cx="5759450" cy="1384300"/>
+                    </a:xfrm>
+                    <a:prstGeom prst="rect">
+                      <a:avLst/>
+                    </a:prstGeom>
+                  </pic:spPr>
+                </pic:pic>
+              </a:graphicData>
+            </a:graphic>
+          </wp:inline>
+        </w:drawing>
+      </w:r>
+    </w:p>
+    <w:p>
+      <w:pPr>
+        <w:pStyle w:val="Pealdis"/>
         <w:rPr>
           <w:rFonts w:eastAsiaTheme="majorEastAsia" w:cstheme="majorBidi"/>
           <w:b/>
-          <w:i/>
+          <w:i w:val="0"/>
           <w:color w:val="000000" w:themeColor="text1"/>
           <w:sz w:val="26"/>
           <w:szCs w:val="26"/>
         </w:rPr>
       </w:pPr>
       <w:r>
-        <w:br w:type="page"/>
+        <w:t xml:space="preserve">Joonis </w:t>
+      </w:r>
+      <w:r>
+        <w:fldChar w:fldCharType="begin"/>
+      </w:r>
+      <w:r>
+        <w:instrText xml:space="preserve"> SEQ Joonis \* ARABIC </w:instrText>
+      </w:r>
+      <w:r>
+        <w:fldChar w:fldCharType="separate"/>
+      </w:r>
+      <w:r>
+        <w:rPr>
+          <w:noProof/>
+        </w:rPr>
+        <w:t>1</w:t>
+      </w:r>
+      <w:r>
+        <w:fldChar w:fldCharType="end"/>
+      </w:r>
+      <w:r>
+        <w:rPr>
+          <w:lang w:val="et-EE"/>
+        </w:rPr>
+        <w:t xml:space="preserve"> </w:t>
+      </w:r>
+      <w:r>
+        <w:t>Вывод данных по имени заказчика</w:t>
       </w:r>
     </w:p>
     <w:p>
@@ -3992,7 +3910,6 @@
       </w:pPr>
       <w:bookmarkStart w:id="15" w:name="_Toc56607440"/>
       <w:r>
-        <w:lastRenderedPageBreak/>
         <w:t>Проект по программированию</w:t>
       </w:r>
       <w:bookmarkEnd w:id="15"/>
@@ -4016,15 +3933,7 @@
     </w:p>
     <w:p>
       <w:r>
-        <w:t xml:space="preserve">Необходимо создать </w:t>
-      </w:r>
-      <w:proofErr w:type="gramStart"/>
-      <w:r>
-        <w:t>веб-сайт</w:t>
-      </w:r>
-      <w:proofErr w:type="gramEnd"/>
-      <w:r>
-        <w:t xml:space="preserve"> на котором есть форма авторизации, должна быть возможность авторизоваться при помощи электронной почты и пароля.</w:t>
+        <w:t>Необходимо создать веб-сайт на котором есть форма авторизации, должна быть возможность авторизоваться при помощи электронной почты и пароля.</w:t>
       </w:r>
       <w:r>
         <w:t xml:space="preserve"> В базе данных хранятся данные о продуктах, заказах, сроках, заказчиках, пользователях и паролях. </w:t>
@@ -4080,6 +3989,7 @@
         </w:numPr>
       </w:pPr>
       <w:r>
+        <w:lastRenderedPageBreak/>
         <w:t>Просмотр списка заказов</w:t>
       </w:r>
     </w:p>

</xml_diff>